<commit_message>
Added Final RMD, HTML
</commit_message>
<xml_diff>
--- a/Quiz/Quiz04.docx
+++ b/Quiz/Quiz04.docx
@@ -1,6 +1,6 @@
 
 <file path=word/document.xml><?xml version="1.0" encoding="utf-8"?>
-<w:document xmlns:wpc="http://schemas.microsoft.com/office/word/2010/wordprocessingCanvas" xmlns:cx="http://schemas.microsoft.com/office/drawing/2014/chartex" xmlns:cx1="http://schemas.microsoft.com/office/drawing/2015/9/8/chartex" xmlns:cx2="http://schemas.microsoft.com/office/drawing/2015/10/21/chartex" xmlns:cx3="http://schemas.microsoft.com/office/drawing/2016/5/9/chartex" xmlns:cx4="http://schemas.microsoft.com/office/drawing/2016/5/10/chartex" xmlns:cx5="http://schemas.microsoft.com/office/drawing/2016/5/11/chartex" xmlns:cx6="http://schemas.microsoft.com/office/drawing/2016/5/12/chartex" xmlns:cx7="http://schemas.microsoft.com/office/drawing/2016/5/13/chartex" xmlns:cx8="http://schemas.microsoft.com/office/drawing/2016/5/14/chartex" xmlns:mc="http://schemas.openxmlformats.org/markup-compatibility/2006" xmlns:aink="http://schemas.microsoft.com/office/drawing/2016/ink" xmlns:am3d="http://schemas.microsoft.com/office/drawing/2017/model3d" xmlns:o="urn:schemas-microsoft-com:office:office" xmlns:r="http://schemas.openxmlformats.org/officeDocument/2006/relationships" xmlns:m="http://schemas.openxmlformats.org/officeDocument/2006/math" xmlns:v="urn:schemas-microsoft-com:vml" xmlns:wp14="http://schemas.microsoft.com/office/word/2010/wordprocessingDrawing" xmlns:wp="http://schemas.openxmlformats.org/drawingml/2006/wordprocessingDrawing" xmlns:w10="urn:schemas-microsoft-com:office:word" xmlns:w="http://schemas.openxmlformats.org/wordprocessingml/2006/main" xmlns:w14="http://schemas.microsoft.com/office/word/2010/wordml" xmlns:w15="http://schemas.microsoft.com/office/word/2012/wordml" xmlns:w16cex="http://schemas.microsoft.com/office/word/2018/wordml/cex" xmlns:w16cid="http://schemas.microsoft.com/office/word/2016/wordml/cid" xmlns:w16="http://schemas.microsoft.com/office/word/2018/wordml" xmlns:w16se="http://schemas.microsoft.com/office/word/2015/wordml/symex" xmlns:wpg="http://schemas.microsoft.com/office/word/2010/wordprocessingGroup" xmlns:wpi="http://schemas.microsoft.com/office/word/2010/wordprocessingInk" xmlns:wne="http://schemas.microsoft.com/office/word/2006/wordml" xmlns:wps="http://schemas.microsoft.com/office/word/2010/wordprocessingShape" mc:Ignorable="w14 w15 w16se w16cid w16 w16cex wp14">
+<w:document xmlns:wpc="http://schemas.microsoft.com/office/word/2010/wordprocessingCanvas" xmlns:cx="http://schemas.microsoft.com/office/drawing/2014/chartex" xmlns:cx1="http://schemas.microsoft.com/office/drawing/2015/9/8/chartex" xmlns:cx2="http://schemas.microsoft.com/office/drawing/2015/10/21/chartex" xmlns:cx3="http://schemas.microsoft.com/office/drawing/2016/5/9/chartex" xmlns:cx4="http://schemas.microsoft.com/office/drawing/2016/5/10/chartex" xmlns:cx5="http://schemas.microsoft.com/office/drawing/2016/5/11/chartex" xmlns:cx6="http://schemas.microsoft.com/office/drawing/2016/5/12/chartex" xmlns:cx7="http://schemas.microsoft.com/office/drawing/2016/5/13/chartex" xmlns:cx8="http://schemas.microsoft.com/office/drawing/2016/5/14/chartex" xmlns:mc="http://schemas.openxmlformats.org/markup-compatibility/2006" xmlns:aink="http://schemas.microsoft.com/office/drawing/2016/ink" xmlns:am3d="http://schemas.microsoft.com/office/drawing/2017/model3d" xmlns:o="urn:schemas-microsoft-com:office:office" xmlns:r="http://schemas.openxmlformats.org/officeDocument/2006/relationships" xmlns:m="http://schemas.openxmlformats.org/officeDocument/2006/math" xmlns:v="urn:schemas-microsoft-com:vml" xmlns:wp14="http://schemas.microsoft.com/office/word/2010/wordprocessingDrawing" xmlns:wp="http://schemas.openxmlformats.org/drawingml/2006/wordprocessingDrawing" xmlns:w10="urn:schemas-microsoft-com:office:word" xmlns:w="http://schemas.openxmlformats.org/wordprocessingml/2006/main" xmlns:w14="http://schemas.microsoft.com/office/word/2010/wordml" xmlns:w15="http://schemas.microsoft.com/office/word/2012/wordml" xmlns:w16cex="http://schemas.microsoft.com/office/word/2018/wordml/cex" xmlns:w16cid="http://schemas.microsoft.com/office/word/2016/wordml/cid" xmlns:w16="http://schemas.microsoft.com/office/word/2018/wordml" xmlns:w16sdtdh="http://schemas.microsoft.com/office/word/2020/wordml/sdtdatahash" xmlns:w16se="http://schemas.microsoft.com/office/word/2015/wordml/symex" xmlns:wpg="http://schemas.microsoft.com/office/word/2010/wordprocessingGroup" xmlns:wpi="http://schemas.microsoft.com/office/word/2010/wordprocessingInk" xmlns:wne="http://schemas.microsoft.com/office/word/2006/wordml" xmlns:wps="http://schemas.microsoft.com/office/word/2010/wordprocessingShape" mc:Ignorable="w14 w15 w16se w16cid w16 w16cex w16sdtdh wp14">
   <w:body>
     <w:p>
       <w:pPr>
@@ -653,6 +653,66 @@
         </w:rPr>
         <w:t>0.4207</w:t>
       </w:r>
+      <w:r>
+        <w:rPr>
+          <w:rFonts w:ascii="Arial" w:eastAsia="Times New Roman" w:hAnsi="Arial" w:cs="Arial"/>
+          <w:color w:val="70AD47" w:themeColor="accent6"/>
+        </w:rPr>
+        <w:t xml:space="preserve"> (P(X&gt;=80) = P(Z &gt; </w:t>
+      </w:r>
+      <m:oMath>
+        <m:f>
+          <m:fPr>
+            <m:ctrlPr>
+              <w:rPr>
+                <w:rFonts w:ascii="Cambria Math" w:eastAsia="Times New Roman" w:hAnsi="Cambria Math" w:cs="Arial"/>
+                <w:i/>
+                <w:color w:val="70AD47" w:themeColor="accent6"/>
+              </w:rPr>
+            </m:ctrlPr>
+          </m:fPr>
+          <m:num>
+            <m:r>
+              <w:rPr>
+                <w:rFonts w:ascii="Cambria Math" w:eastAsia="Times New Roman" w:hAnsi="Cambria Math" w:cs="Arial"/>
+                <w:color w:val="70AD47" w:themeColor="accent6"/>
+              </w:rPr>
+              <m:t>80-78</m:t>
+            </m:r>
+          </m:num>
+          <m:den>
+            <m:rad>
+              <m:radPr>
+                <m:degHide m:val="1"/>
+                <m:ctrlPr>
+                  <w:rPr>
+                    <w:rFonts w:ascii="Cambria Math" w:eastAsia="Times New Roman" w:hAnsi="Cambria Math" w:cs="Arial"/>
+                    <w:i/>
+                    <w:color w:val="70AD47" w:themeColor="accent6"/>
+                  </w:rPr>
+                </m:ctrlPr>
+              </m:radPr>
+              <m:deg/>
+              <m:e>
+                <m:r>
+                  <w:rPr>
+                    <w:rFonts w:ascii="Cambria Math" w:eastAsia="Times New Roman" w:hAnsi="Cambria Math" w:cs="Arial"/>
+                    <w:color w:val="70AD47" w:themeColor="accent6"/>
+                  </w:rPr>
+                  <m:t>100</m:t>
+                </m:r>
+              </m:e>
+            </m:rad>
+          </m:den>
+        </m:f>
+      </m:oMath>
+      <w:r>
+        <w:rPr>
+          <w:rFonts w:ascii="Arial" w:eastAsia="Times New Roman" w:hAnsi="Arial" w:cs="Arial"/>
+          <w:color w:val="70AD47" w:themeColor="accent6"/>
+        </w:rPr>
+        <w:t>) = 0.2; Z-table = 0.4207</w:t>
+      </w:r>
     </w:p>
     <w:p>
       <w:pPr>
@@ -753,21 +813,12 @@
           <w:color w:val="333333"/>
         </w:rPr>
       </w:pPr>
-      <w:proofErr w:type="spellStart"/>
-      <w:r>
-        <w:rPr>
-          <w:rFonts w:ascii="Arial" w:eastAsia="Times New Roman" w:hAnsi="Arial" w:cs="Arial"/>
-          <w:color w:val="333333"/>
-        </w:rPr>
-        <w:t>pnorm</w:t>
-      </w:r>
-      <w:proofErr w:type="spellEnd"/>
-      <w:r>
-        <w:rPr>
-          <w:rFonts w:ascii="Arial" w:eastAsia="Times New Roman" w:hAnsi="Arial" w:cs="Arial"/>
-          <w:color w:val="333333"/>
-        </w:rPr>
-        <w:t>(75,360,15,lower.tail=FALSE)</w:t>
+      <w:r>
+        <w:rPr>
+          <w:rFonts w:ascii="Arial" w:eastAsia="Times New Roman" w:hAnsi="Arial" w:cs="Arial"/>
+          <w:color w:val="333333"/>
+        </w:rPr>
+        <w:t>pnorm(75,360,15,lower.tail=FALSE)</w:t>
       </w:r>
     </w:p>
     <w:p>
@@ -796,74 +847,47 @@
           <w:color w:val="70AD47" w:themeColor="accent6"/>
         </w:rPr>
       </w:pPr>
-      <w:proofErr w:type="spellStart"/>
       <w:r>
         <w:rPr>
           <w:rFonts w:ascii="Arial" w:eastAsia="Times New Roman" w:hAnsi="Arial" w:cs="Arial"/>
           <w:color w:val="70AD47" w:themeColor="accent6"/>
         </w:rPr>
-        <w:t>pnorm</w:t>
-      </w:r>
-      <w:proofErr w:type="spellEnd"/>
-      <w:r>
-        <w:rPr>
-          <w:rFonts w:ascii="Arial" w:eastAsia="Times New Roman" w:hAnsi="Arial" w:cs="Arial"/>
-          <w:color w:val="70AD47" w:themeColor="accent6"/>
-        </w:rPr>
-        <w:t>(75,60,15,lower.tail=TRUE)</w:t>
-      </w:r>
-    </w:p>
-    <w:p>
-      <w:pPr>
-        <w:shd w:val="clear" w:color="auto" w:fill="FFFFFF"/>
-        <w:spacing w:after="150"/>
-        <w:rPr>
-          <w:rFonts w:ascii="Arial" w:eastAsia="Times New Roman" w:hAnsi="Arial" w:cs="Arial"/>
-          <w:color w:val="333333"/>
-        </w:rPr>
-      </w:pPr>
-      <w:proofErr w:type="spellStart"/>
-      <w:r>
-        <w:rPr>
-          <w:rFonts w:ascii="Arial" w:eastAsia="Times New Roman" w:hAnsi="Arial" w:cs="Arial"/>
-          <w:color w:val="333333"/>
-        </w:rPr>
-        <w:t>pnorm</w:t>
-      </w:r>
-      <w:proofErr w:type="spellEnd"/>
-      <w:r>
-        <w:rPr>
-          <w:rFonts w:ascii="Arial" w:eastAsia="Times New Roman" w:hAnsi="Arial" w:cs="Arial"/>
-          <w:color w:val="333333"/>
-        </w:rPr>
-        <w:t>(75,60,15,lower.tail=FALSE)</w:t>
-      </w:r>
-    </w:p>
-    <w:p>
-      <w:pPr>
-        <w:shd w:val="clear" w:color="auto" w:fill="FFFFFF"/>
-        <w:spacing w:after="150"/>
-        <w:rPr>
-          <w:rFonts w:ascii="Arial" w:eastAsia="Times New Roman" w:hAnsi="Arial" w:cs="Arial"/>
-          <w:color w:val="333333"/>
-        </w:rPr>
-      </w:pPr>
-      <w:proofErr w:type="spellStart"/>
+        <w:t>pnorm(75,60,15,lower.tail=TRUE)</w:t>
+      </w:r>
+    </w:p>
+    <w:p>
+      <w:pPr>
+        <w:shd w:val="clear" w:color="auto" w:fill="FFFFFF"/>
+        <w:spacing w:after="150"/>
+        <w:rPr>
+          <w:rFonts w:ascii="Arial" w:eastAsia="Times New Roman" w:hAnsi="Arial" w:cs="Arial"/>
+          <w:color w:val="333333"/>
+        </w:rPr>
+      </w:pPr>
+      <w:r>
+        <w:rPr>
+          <w:rFonts w:ascii="Arial" w:eastAsia="Times New Roman" w:hAnsi="Arial" w:cs="Arial"/>
+          <w:color w:val="333333"/>
+        </w:rPr>
+        <w:t>pnorm(75,60,15,lower.tail=FALSE)</w:t>
+      </w:r>
+    </w:p>
+    <w:p>
+      <w:pPr>
+        <w:shd w:val="clear" w:color="auto" w:fill="FFFFFF"/>
+        <w:spacing w:after="150"/>
+        <w:rPr>
+          <w:rFonts w:ascii="Arial" w:eastAsia="Times New Roman" w:hAnsi="Arial" w:cs="Arial"/>
+          <w:color w:val="333333"/>
+        </w:rPr>
+      </w:pPr>
       <w:r>
         <w:rPr>
           <w:rFonts w:ascii="Arial" w:eastAsia="Times New Roman" w:hAnsi="Arial" w:cs="Arial"/>
           <w:color w:val="333333"/>
         </w:rPr>
         <w:lastRenderedPageBreak/>
-        <w:t>pnorm</w:t>
-      </w:r>
-      <w:proofErr w:type="spellEnd"/>
-      <w:r>
-        <w:rPr>
-          <w:rFonts w:ascii="Arial" w:eastAsia="Times New Roman" w:hAnsi="Arial" w:cs="Arial"/>
-          <w:color w:val="333333"/>
-        </w:rPr>
-        <w:t>(60,15,75,lower.tail=FALSE)</w:t>
+        <w:t>pnorm(60,15,75,lower.tail=FALSE)</w:t>
       </w:r>
     </w:p>
     <w:p>
@@ -1938,7 +1962,6 @@
           <w:rFonts w:ascii="Arial" w:eastAsia="Times New Roman" w:hAnsi="Arial" w:cs="Arial"/>
           <w:color w:val="333333"/>
         </w:rPr>
-        <w:lastRenderedPageBreak/>
         <w:t>Independent variable</w:t>
       </w:r>
     </w:p>
@@ -2719,37 +2742,12 @@
           <w:color w:val="70AD47" w:themeColor="accent6"/>
         </w:rPr>
       </w:pPr>
-      <w:proofErr w:type="spellStart"/>
       <w:r>
         <w:rPr>
           <w:rFonts w:ascii="Arial" w:eastAsia="Times New Roman" w:hAnsi="Arial" w:cs="Arial"/>
           <w:color w:val="70AD47" w:themeColor="accent6"/>
         </w:rPr>
-        <w:t>pnorm</w:t>
-      </w:r>
-      <w:proofErr w:type="spellEnd"/>
-      <w:r>
-        <w:rPr>
-          <w:rFonts w:ascii="Arial" w:eastAsia="Times New Roman" w:hAnsi="Arial" w:cs="Arial"/>
-          <w:color w:val="70AD47" w:themeColor="accent6"/>
-        </w:rPr>
-        <w:t xml:space="preserve">(400,300,100) - </w:t>
-      </w:r>
-      <w:proofErr w:type="spellStart"/>
-      <w:r>
-        <w:rPr>
-          <w:rFonts w:ascii="Arial" w:eastAsia="Times New Roman" w:hAnsi="Arial" w:cs="Arial"/>
-          <w:color w:val="70AD47" w:themeColor="accent6"/>
-        </w:rPr>
-        <w:t>pnorm</w:t>
-      </w:r>
-      <w:proofErr w:type="spellEnd"/>
-      <w:r>
-        <w:rPr>
-          <w:rFonts w:ascii="Arial" w:eastAsia="Times New Roman" w:hAnsi="Arial" w:cs="Arial"/>
-          <w:color w:val="70AD47" w:themeColor="accent6"/>
-        </w:rPr>
-        <w:t>(250,300,100)</w:t>
+        <w:t>pnorm(400,300,100) - pnorm(250,300,100)</w:t>
       </w:r>
     </w:p>
     <w:p>
@@ -2778,90 +2776,46 @@
           <w:color w:val="333333"/>
         </w:rPr>
       </w:pPr>
-      <w:proofErr w:type="spellStart"/>
-      <w:r>
-        <w:rPr>
-          <w:rFonts w:ascii="Arial" w:eastAsia="Times New Roman" w:hAnsi="Arial" w:cs="Arial"/>
-          <w:color w:val="333333"/>
-        </w:rPr>
-        <w:lastRenderedPageBreak/>
-        <w:t>pnorm</w:t>
-      </w:r>
-      <w:proofErr w:type="spellEnd"/>
-      <w:r>
-        <w:rPr>
-          <w:rFonts w:ascii="Arial" w:eastAsia="Times New Roman" w:hAnsi="Arial" w:cs="Arial"/>
-          <w:color w:val="333333"/>
-        </w:rPr>
-        <w:t>(400-250, 300,100)</w:t>
-      </w:r>
-    </w:p>
-    <w:p>
-      <w:pPr>
-        <w:shd w:val="clear" w:color="auto" w:fill="FFFFFF"/>
-        <w:spacing w:after="150"/>
-        <w:rPr>
-          <w:rFonts w:ascii="Arial" w:eastAsia="Times New Roman" w:hAnsi="Arial" w:cs="Arial"/>
-          <w:color w:val="333333"/>
-        </w:rPr>
-      </w:pPr>
-      <w:proofErr w:type="spellStart"/>
-      <w:r>
-        <w:rPr>
-          <w:rFonts w:ascii="Arial" w:eastAsia="Times New Roman" w:hAnsi="Arial" w:cs="Arial"/>
-          <w:color w:val="333333"/>
-        </w:rPr>
-        <w:t>pnorm</w:t>
-      </w:r>
-      <w:proofErr w:type="spellEnd"/>
-      <w:r>
-        <w:rPr>
-          <w:rFonts w:ascii="Arial" w:eastAsia="Times New Roman" w:hAnsi="Arial" w:cs="Arial"/>
-          <w:color w:val="333333"/>
-        </w:rPr>
-        <w:t xml:space="preserve">(250,300,100) - </w:t>
-      </w:r>
-      <w:proofErr w:type="spellStart"/>
-      <w:r>
-        <w:rPr>
-          <w:rFonts w:ascii="Arial" w:eastAsia="Times New Roman" w:hAnsi="Arial" w:cs="Arial"/>
-          <w:color w:val="333333"/>
-        </w:rPr>
-        <w:t>pnorm</w:t>
-      </w:r>
-      <w:proofErr w:type="spellEnd"/>
-      <w:r>
-        <w:rPr>
-          <w:rFonts w:ascii="Arial" w:eastAsia="Times New Roman" w:hAnsi="Arial" w:cs="Arial"/>
-          <w:color w:val="333333"/>
-        </w:rPr>
-        <w:t>(400,300,100)</w:t>
-      </w:r>
-    </w:p>
-    <w:p>
-      <w:pPr>
-        <w:shd w:val="clear" w:color="auto" w:fill="FFFFFF"/>
-        <w:spacing w:after="150"/>
-        <w:rPr>
-          <w:rFonts w:ascii="Arial" w:eastAsia="Times New Roman" w:hAnsi="Arial" w:cs="Arial"/>
-          <w:color w:val="333333"/>
-        </w:rPr>
-      </w:pPr>
-      <w:proofErr w:type="spellStart"/>
-      <w:r>
-        <w:rPr>
-          <w:rFonts w:ascii="Arial" w:eastAsia="Times New Roman" w:hAnsi="Arial" w:cs="Arial"/>
-          <w:color w:val="333333"/>
-        </w:rPr>
-        <w:t>pnorm</w:t>
-      </w:r>
-      <w:proofErr w:type="spellEnd"/>
-      <w:r>
-        <w:rPr>
-          <w:rFonts w:ascii="Arial" w:eastAsia="Times New Roman" w:hAnsi="Arial" w:cs="Arial"/>
-          <w:color w:val="333333"/>
-        </w:rPr>
-        <w:t xml:space="preserve"> (300,400-250,100)</w:t>
+      <w:r>
+        <w:rPr>
+          <w:rFonts w:ascii="Arial" w:eastAsia="Times New Roman" w:hAnsi="Arial" w:cs="Arial"/>
+          <w:color w:val="333333"/>
+        </w:rPr>
+        <w:t>pnorm(400-250, 300,100)</w:t>
+      </w:r>
+    </w:p>
+    <w:p>
+      <w:pPr>
+        <w:shd w:val="clear" w:color="auto" w:fill="FFFFFF"/>
+        <w:spacing w:after="150"/>
+        <w:rPr>
+          <w:rFonts w:ascii="Arial" w:eastAsia="Times New Roman" w:hAnsi="Arial" w:cs="Arial"/>
+          <w:color w:val="333333"/>
+        </w:rPr>
+      </w:pPr>
+      <w:r>
+        <w:rPr>
+          <w:rFonts w:ascii="Arial" w:eastAsia="Times New Roman" w:hAnsi="Arial" w:cs="Arial"/>
+          <w:color w:val="333333"/>
+        </w:rPr>
+        <w:t>pnorm(250,300,100) - pnorm(400,300,100)</w:t>
+      </w:r>
+    </w:p>
+    <w:p>
+      <w:pPr>
+        <w:shd w:val="clear" w:color="auto" w:fill="FFFFFF"/>
+        <w:spacing w:after="150"/>
+        <w:rPr>
+          <w:rFonts w:ascii="Arial" w:eastAsia="Times New Roman" w:hAnsi="Arial" w:cs="Arial"/>
+          <w:color w:val="333333"/>
+        </w:rPr>
+      </w:pPr>
+      <w:r>
+        <w:rPr>
+          <w:rFonts w:ascii="Arial" w:eastAsia="Times New Roman" w:hAnsi="Arial" w:cs="Arial"/>
+          <w:color w:val="333333"/>
+        </w:rPr>
+        <w:t>pnorm (300,400-250,100)</w:t>
       </w:r>
     </w:p>
     <w:p>
@@ -2964,21 +2918,12 @@
           <w:color w:val="333333"/>
         </w:rPr>
       </w:pPr>
-      <w:proofErr w:type="spellStart"/>
-      <w:r>
-        <w:rPr>
-          <w:rFonts w:ascii="Arial" w:eastAsia="Times New Roman" w:hAnsi="Arial" w:cs="Arial"/>
-          <w:color w:val="333333"/>
-        </w:rPr>
-        <w:t>Oppermann's</w:t>
-      </w:r>
-      <w:proofErr w:type="spellEnd"/>
-      <w:r>
-        <w:rPr>
-          <w:rFonts w:ascii="Arial" w:eastAsia="Times New Roman" w:hAnsi="Arial" w:cs="Arial"/>
-          <w:color w:val="333333"/>
-        </w:rPr>
-        <w:t xml:space="preserve"> conjecture</w:t>
+      <w:r>
+        <w:rPr>
+          <w:rFonts w:ascii="Arial" w:eastAsia="Times New Roman" w:hAnsi="Arial" w:cs="Arial"/>
+          <w:color w:val="333333"/>
+        </w:rPr>
+        <w:t>Oppermann's conjecture</w:t>
       </w:r>
     </w:p>
     <w:p>
@@ -3646,7 +3591,6 @@
           <w:rFonts w:ascii="Arial" w:eastAsia="Times New Roman" w:hAnsi="Arial" w:cs="Arial"/>
           <w:color w:val="70AD47" w:themeColor="accent6"/>
         </w:rPr>
-        <w:lastRenderedPageBreak/>
         <w:t>characterizes outcomes of a continuous random variable.</w:t>
       </w:r>
     </w:p>
@@ -4186,6 +4130,27 @@
         </w:rPr>
         <w:t>88</w:t>
       </w:r>
+      <w:r>
+        <w:rPr>
+          <w:rFonts w:ascii="Arial" w:eastAsia="Times New Roman" w:hAnsi="Arial" w:cs="Arial"/>
+          <w:color w:val="70AD47" w:themeColor="accent6"/>
+        </w:rPr>
+        <w:t xml:space="preserve"> (0.1587) = P(Z &gt; X-78 / 10) =&gt; 1 (</w:t>
+      </w:r>
+      <w:r>
+        <w:rPr>
+          <w:rFonts w:ascii="Arial" w:eastAsia="Times New Roman" w:hAnsi="Arial" w:cs="Arial"/>
+          <w:color w:val="70AD47" w:themeColor="accent6"/>
+        </w:rPr>
+        <w:t xml:space="preserve">from </w:t>
+      </w:r>
+      <w:r>
+        <w:rPr>
+          <w:rFonts w:ascii="Arial" w:eastAsia="Times New Roman" w:hAnsi="Arial" w:cs="Arial"/>
+          <w:color w:val="70AD47" w:themeColor="accent6"/>
+        </w:rPr>
+        <w:t>Z-table); X – 78 = 10; X = 88</w:t>
+      </w:r>
     </w:p>
     <w:p>
       <w:pPr>
@@ -4330,73 +4295,46 @@
           <w:color w:val="333333"/>
         </w:rPr>
       </w:pPr>
-      <w:proofErr w:type="spellStart"/>
-      <w:r>
-        <w:rPr>
-          <w:rFonts w:ascii="Arial" w:eastAsia="Times New Roman" w:hAnsi="Arial" w:cs="Arial"/>
-          <w:color w:val="333333"/>
-        </w:rPr>
-        <w:t>pnorm</w:t>
-      </w:r>
-      <w:proofErr w:type="spellEnd"/>
-      <w:r>
-        <w:rPr>
-          <w:rFonts w:ascii="Arial" w:eastAsia="Times New Roman" w:hAnsi="Arial" w:cs="Arial"/>
-          <w:color w:val="333333"/>
-        </w:rPr>
-        <w:t>(75,360,15,lower.tail=FALSE)</w:t>
-      </w:r>
-    </w:p>
-    <w:p>
-      <w:pPr>
-        <w:shd w:val="clear" w:color="auto" w:fill="FFFFFF"/>
-        <w:spacing w:after="150"/>
-        <w:rPr>
-          <w:rFonts w:ascii="Arial" w:eastAsia="Times New Roman" w:hAnsi="Arial" w:cs="Arial"/>
-          <w:color w:val="333333"/>
-        </w:rPr>
-      </w:pPr>
-      <w:proofErr w:type="spellStart"/>
-      <w:r>
-        <w:rPr>
-          <w:rFonts w:ascii="Arial" w:eastAsia="Times New Roman" w:hAnsi="Arial" w:cs="Arial"/>
-          <w:color w:val="333333"/>
-        </w:rPr>
-        <w:t>pnorm</w:t>
-      </w:r>
-      <w:proofErr w:type="spellEnd"/>
-      <w:r>
-        <w:rPr>
-          <w:rFonts w:ascii="Arial" w:eastAsia="Times New Roman" w:hAnsi="Arial" w:cs="Arial"/>
-          <w:color w:val="333333"/>
-        </w:rPr>
-        <w:t>(60,15,75,lower.tail=FALSE)</w:t>
-      </w:r>
-    </w:p>
-    <w:p>
-      <w:pPr>
-        <w:shd w:val="clear" w:color="auto" w:fill="FFFFFF"/>
-        <w:spacing w:after="150"/>
-        <w:rPr>
-          <w:rFonts w:ascii="Arial" w:eastAsia="Times New Roman" w:hAnsi="Arial" w:cs="Arial"/>
-          <w:color w:val="333333"/>
-        </w:rPr>
-      </w:pPr>
-      <w:proofErr w:type="spellStart"/>
-      <w:r>
-        <w:rPr>
-          <w:rFonts w:ascii="Arial" w:eastAsia="Times New Roman" w:hAnsi="Arial" w:cs="Arial"/>
-          <w:color w:val="333333"/>
-        </w:rPr>
-        <w:t>pnorm</w:t>
-      </w:r>
-      <w:proofErr w:type="spellEnd"/>
-      <w:r>
-        <w:rPr>
-          <w:rFonts w:ascii="Arial" w:eastAsia="Times New Roman" w:hAnsi="Arial" w:cs="Arial"/>
-          <w:color w:val="333333"/>
-        </w:rPr>
-        <w:t>(75,60,15,lower.tail=TRUE)</w:t>
+      <w:r>
+        <w:rPr>
+          <w:rFonts w:ascii="Arial" w:eastAsia="Times New Roman" w:hAnsi="Arial" w:cs="Arial"/>
+          <w:color w:val="333333"/>
+        </w:rPr>
+        <w:t>pnorm(75,360,15,lower.tail=FALSE)</w:t>
+      </w:r>
+    </w:p>
+    <w:p>
+      <w:pPr>
+        <w:shd w:val="clear" w:color="auto" w:fill="FFFFFF"/>
+        <w:spacing w:after="150"/>
+        <w:rPr>
+          <w:rFonts w:ascii="Arial" w:eastAsia="Times New Roman" w:hAnsi="Arial" w:cs="Arial"/>
+          <w:color w:val="333333"/>
+        </w:rPr>
+      </w:pPr>
+      <w:r>
+        <w:rPr>
+          <w:rFonts w:ascii="Arial" w:eastAsia="Times New Roman" w:hAnsi="Arial" w:cs="Arial"/>
+          <w:color w:val="333333"/>
+        </w:rPr>
+        <w:t>pnorm(60,15,75,lower.tail=FALSE)</w:t>
+      </w:r>
+    </w:p>
+    <w:p>
+      <w:pPr>
+        <w:shd w:val="clear" w:color="auto" w:fill="FFFFFF"/>
+        <w:spacing w:after="150"/>
+        <w:rPr>
+          <w:rFonts w:ascii="Arial" w:eastAsia="Times New Roman" w:hAnsi="Arial" w:cs="Arial"/>
+          <w:color w:val="333333"/>
+        </w:rPr>
+      </w:pPr>
+      <w:r>
+        <w:rPr>
+          <w:rFonts w:ascii="Arial" w:eastAsia="Times New Roman" w:hAnsi="Arial" w:cs="Arial"/>
+          <w:color w:val="333333"/>
+        </w:rPr>
+        <w:t>pnorm(75,60,15,lower.tail=TRUE)</w:t>
       </w:r>
     </w:p>
     <w:p>
@@ -4425,21 +4363,12 @@
           <w:color w:val="70AD47" w:themeColor="accent6"/>
         </w:rPr>
       </w:pPr>
-      <w:proofErr w:type="spellStart"/>
       <w:r>
         <w:rPr>
           <w:rFonts w:ascii="Arial" w:eastAsia="Times New Roman" w:hAnsi="Arial" w:cs="Arial"/>
           <w:color w:val="70AD47" w:themeColor="accent6"/>
         </w:rPr>
-        <w:t>pnorm</w:t>
-      </w:r>
-      <w:proofErr w:type="spellEnd"/>
-      <w:r>
-        <w:rPr>
-          <w:rFonts w:ascii="Arial" w:eastAsia="Times New Roman" w:hAnsi="Arial" w:cs="Arial"/>
-          <w:color w:val="70AD47" w:themeColor="accent6"/>
-        </w:rPr>
-        <w:t>(75,60,15,lower.tail=FALSE)</w:t>
+        <w:t>pnorm(75,60,15,lower.tail=FALSE)</w:t>
       </w:r>
     </w:p>
     <w:p>
@@ -4505,7 +4434,6 @@
           <w:sz w:val="20"/>
           <w:szCs w:val="20"/>
         </w:rPr>
-        <w:lastRenderedPageBreak/>
         <w:t>Which of the following p-value from the Shapiro Wilkins test shows that the variable is normally distributed?</w:t>
       </w:r>
     </w:p>
@@ -4691,7 +4619,7 @@
 </file>
 
 <file path=word/styles.xml><?xml version="1.0" encoding="utf-8"?>
-<w:styles xmlns:mc="http://schemas.openxmlformats.org/markup-compatibility/2006" xmlns:r="http://schemas.openxmlformats.org/officeDocument/2006/relationships" xmlns:w="http://schemas.openxmlformats.org/wordprocessingml/2006/main" xmlns:w14="http://schemas.microsoft.com/office/word/2010/wordml" xmlns:w15="http://schemas.microsoft.com/office/word/2012/wordml" xmlns:w16cex="http://schemas.microsoft.com/office/word/2018/wordml/cex" xmlns:w16cid="http://schemas.microsoft.com/office/word/2016/wordml/cid" xmlns:w16="http://schemas.microsoft.com/office/word/2018/wordml" xmlns:w16se="http://schemas.microsoft.com/office/word/2015/wordml/symex" mc:Ignorable="w14 w15 w16se w16cid w16 w16cex">
+<w:styles xmlns:mc="http://schemas.openxmlformats.org/markup-compatibility/2006" xmlns:r="http://schemas.openxmlformats.org/officeDocument/2006/relationships" xmlns:w="http://schemas.openxmlformats.org/wordprocessingml/2006/main" xmlns:w14="http://schemas.microsoft.com/office/word/2010/wordml" xmlns:w15="http://schemas.microsoft.com/office/word/2012/wordml" xmlns:w16cex="http://schemas.microsoft.com/office/word/2018/wordml/cex" xmlns:w16cid="http://schemas.microsoft.com/office/word/2016/wordml/cid" xmlns:w16="http://schemas.microsoft.com/office/word/2018/wordml" xmlns:w16sdtdh="http://schemas.microsoft.com/office/word/2020/wordml/sdtdatahash" xmlns:w16se="http://schemas.microsoft.com/office/word/2015/wordml/symex" mc:Ignorable="w14 w15 w16se w16cid w16 w16cex w16sdtdh">
   <w:docDefaults>
     <w:rPrDefault>
       <w:rPr>

</xml_diff>